<commit_message>
edicion de documento experiencia de usuario
</commit_message>
<xml_diff>
--- a/EXPERINECIA USUARIO.docx
+++ b/EXPERINECIA USUARIO.docx
@@ -220,6 +220,14 @@
       </w:r>
     </w:p>
     <w:p>
+      <w:pPr>
+        <w:rPr>
+          <w:noProof/>
+          <w:lang w:eastAsia="es-ES"/>
+        </w:rPr>
+      </w:pPr>
+    </w:p>
+    <w:p>
       <w:r>
         <w:rPr>
           <w:noProof/>
@@ -227,8 +235,8 @@
         </w:rPr>
         <w:drawing>
           <wp:inline distT="0" distB="0" distL="0" distR="0" wp14:anchorId="578C68A9" wp14:editId="3325F8B3">
-            <wp:extent cx="5400040" cy="3035935"/>
-            <wp:effectExtent l="0" t="0" r="0" b="0"/>
+            <wp:extent cx="5339751" cy="2622431"/>
+            <wp:effectExtent l="0" t="0" r="0" b="6985"/>
             <wp:docPr id="5" name="Imagen 5"/>
             <wp:cNvGraphicFramePr>
               <a:graphicFrameLocks xmlns:a="http://schemas.openxmlformats.org/drawingml/2006/main" noChangeAspect="1"/>
@@ -240,20 +248,27 @@
                     <pic:cNvPr id="1" name=""/>
                     <pic:cNvPicPr/>
                   </pic:nvPicPr>
-                  <pic:blipFill>
+                  <pic:blipFill rotWithShape="1">
                     <a:blip r:embed="rId6"/>
-                    <a:stretch>
-                      <a:fillRect/>
-                    </a:stretch>
+                    <a:srcRect l="320" t="8524" r="787" b="5087"/>
+                    <a:stretch/>
                   </pic:blipFill>
-                  <pic:spPr>
+                  <pic:spPr bwMode="auto">
                     <a:xfrm>
                       <a:off x="0" y="0"/>
-                      <a:ext cx="5400040" cy="3035935"/>
+                      <a:ext cx="5340303" cy="2622702"/>
                     </a:xfrm>
                     <a:prstGeom prst="rect">
                       <a:avLst/>
                     </a:prstGeom>
+                    <a:ln>
+                      <a:noFill/>
+                    </a:ln>
+                    <a:extLst>
+                      <a:ext uri="{53640926-AAD7-44D8-BBD7-CCE9431645EC}">
+                        <a14:shadowObscured xmlns:a14="http://schemas.microsoft.com/office/drawing/2010/main"/>
+                      </a:ext>
+                    </a:extLst>
                   </pic:spPr>
                 </pic:pic>
               </a:graphicData>
@@ -276,10 +291,18 @@
         </w:rPr>
         <w:t>Crear: Permite que el usuario registre un activo nuevo</w:t>
       </w:r>
+    </w:p>
+    <w:p>
+      <w:pPr>
+        <w:rPr>
+          <w:noProof/>
+          <w:lang w:eastAsia="es-ES"/>
+        </w:rPr>
+      </w:pPr>
+    </w:p>
+    <w:p>
       <w:bookmarkStart w:id="0" w:name="_GoBack"/>
       <w:bookmarkEnd w:id="0"/>
-    </w:p>
-    <w:p>
       <w:r>
         <w:rPr>
           <w:noProof/>
@@ -287,8 +310,8 @@
         </w:rPr>
         <w:drawing>
           <wp:inline distT="0" distB="0" distL="0" distR="0" wp14:anchorId="578AA5E3" wp14:editId="1154F2AA">
-            <wp:extent cx="5400040" cy="3035935"/>
-            <wp:effectExtent l="0" t="0" r="0" b="0"/>
+            <wp:extent cx="5398981" cy="2665563"/>
+            <wp:effectExtent l="0" t="0" r="0" b="1905"/>
             <wp:docPr id="6" name="Imagen 6"/>
             <wp:cNvGraphicFramePr>
               <a:graphicFrameLocks xmlns:a="http://schemas.openxmlformats.org/drawingml/2006/main" noChangeAspect="1"/>
@@ -300,20 +323,27 @@
                     <pic:cNvPr id="1" name=""/>
                     <pic:cNvPicPr/>
                   </pic:nvPicPr>
-                  <pic:blipFill>
+                  <pic:blipFill rotWithShape="1">
                     <a:blip r:embed="rId7"/>
-                    <a:stretch>
-                      <a:fillRect/>
-                    </a:stretch>
+                    <a:srcRect t="5398" b="6784"/>
+                    <a:stretch/>
                   </pic:blipFill>
-                  <pic:spPr>
+                  <pic:spPr bwMode="auto">
                     <a:xfrm>
                       <a:off x="0" y="0"/>
-                      <a:ext cx="5400040" cy="3035935"/>
+                      <a:ext cx="5400040" cy="2666086"/>
                     </a:xfrm>
                     <a:prstGeom prst="rect">
                       <a:avLst/>
                     </a:prstGeom>
+                    <a:ln>
+                      <a:noFill/>
+                    </a:ln>
+                    <a:extLst>
+                      <a:ext uri="{53640926-AAD7-44D8-BBD7-CCE9431645EC}">
+                        <a14:shadowObscured xmlns:a14="http://schemas.microsoft.com/office/drawing/2010/main"/>
+                      </a:ext>
+                    </a:extLst>
                   </pic:spPr>
                 </pic:pic>
               </a:graphicData>

</xml_diff>